<commit_message>
Modification mineurs des fichiers
</commit_message>
<xml_diff>
--- a/docs/Product Scope.docx
+++ b/docs/Product Scope.docx
@@ -213,13 +213,7 @@
         <w:rPr>
           <w:color w:val="000000" w:themeColor="text1"/>
         </w:rPr>
-        <w:t>l’humanité</w:t>
-      </w:r>
-      <w:r>
-        <w:rPr>
-          <w:color w:val="000000" w:themeColor="text1"/>
-        </w:rPr>
-        <w:t xml:space="preserve"> </w:t>
+        <w:t xml:space="preserve">l’humanité </w:t>
       </w:r>
       <w:r>
         <w:rPr>
@@ -316,357 +310,8 @@
           <w:color w:val="FFFFFF" w:themeColor="background1"/>
         </w:rPr>
       </w:pPr>
-      <w:r>
-        <w:rPr>
-          <w:color w:val="FFFFFF" w:themeColor="background1"/>
-        </w:rPr>
-        <w:br w:type="page"/>
-      </w:r>
-    </w:p>
-    <w:p>
-      <w:pPr>
-        <w:pStyle w:val="Titre1"/>
-      </w:pPr>
-      <w:r>
-        <w:lastRenderedPageBreak/>
-        <w:t>Tâches</w:t>
-      </w:r>
-    </w:p>
-    <w:p/>
-    <w:p>
       <w:bookmarkStart w:id="0" w:name="_GoBack"/>
       <w:bookmarkEnd w:id="0"/>
-    </w:p>
-    <w:p>
-      <w:pPr>
-        <w:pStyle w:val="Titre2"/>
-      </w:pPr>
-      <w:r>
-        <w:t>Création d’un niveau</w:t>
-      </w:r>
-    </w:p>
-    <w:p>
-      <w:pPr>
-        <w:pStyle w:val="Paragraphedeliste"/>
-        <w:numPr>
-          <w:ilvl w:val="0"/>
-          <w:numId w:val="1"/>
-        </w:numPr>
-      </w:pPr>
-      <w:r>
-        <w:t>Obstacles</w:t>
-      </w:r>
-      <w:r>
-        <w:t> :</w:t>
-      </w:r>
-    </w:p>
-    <w:p>
-      <w:pPr>
-        <w:pStyle w:val="Paragraphedeliste"/>
-        <w:numPr>
-          <w:ilvl w:val="1"/>
-          <w:numId w:val="1"/>
-        </w:numPr>
-      </w:pPr>
-      <w:r>
-        <w:t>Murs</w:t>
-      </w:r>
-    </w:p>
-    <w:p>
-      <w:pPr>
-        <w:pStyle w:val="Paragraphedeliste"/>
-        <w:numPr>
-          <w:ilvl w:val="1"/>
-          <w:numId w:val="1"/>
-        </w:numPr>
-      </w:pPr>
-      <w:r>
-        <w:t>Trous</w:t>
-      </w:r>
-    </w:p>
-    <w:p/>
-    <w:p>
-      <w:pPr>
-        <w:pStyle w:val="Titre2"/>
-      </w:pPr>
-      <w:r>
-        <w:t>Création du gameplay</w:t>
-      </w:r>
-    </w:p>
-    <w:p>
-      <w:pPr>
-        <w:pStyle w:val="Paragraphedeliste"/>
-        <w:numPr>
-          <w:ilvl w:val="0"/>
-          <w:numId w:val="1"/>
-        </w:numPr>
-      </w:pPr>
-      <w:r>
-        <w:t xml:space="preserve">Ennemis </w:t>
-      </w:r>
-    </w:p>
-    <w:p>
-      <w:pPr>
-        <w:pStyle w:val="Paragraphedeliste"/>
-        <w:numPr>
-          <w:ilvl w:val="1"/>
-          <w:numId w:val="1"/>
-        </w:numPr>
-      </w:pPr>
-      <w:r>
-        <w:t>Vie</w:t>
-      </w:r>
-    </w:p>
-    <w:p>
-      <w:pPr>
-        <w:pStyle w:val="Paragraphedeliste"/>
-        <w:numPr>
-          <w:ilvl w:val="1"/>
-          <w:numId w:val="1"/>
-        </w:numPr>
-      </w:pPr>
-      <w:r>
-        <w:t>Mouvements</w:t>
-      </w:r>
-    </w:p>
-    <w:p>
-      <w:pPr>
-        <w:pStyle w:val="Paragraphedeliste"/>
-        <w:numPr>
-          <w:ilvl w:val="1"/>
-          <w:numId w:val="1"/>
-        </w:numPr>
-      </w:pPr>
-      <w:r>
-        <w:t xml:space="preserve">Variété </w:t>
-      </w:r>
-    </w:p>
-    <w:p>
-      <w:pPr>
-        <w:pStyle w:val="Paragraphedeliste"/>
-        <w:numPr>
-          <w:ilvl w:val="1"/>
-          <w:numId w:val="1"/>
-        </w:numPr>
-      </w:pPr>
-      <w:r>
-        <w:t>Comportement</w:t>
-      </w:r>
-    </w:p>
-    <w:p>
-      <w:pPr>
-        <w:pStyle w:val="Paragraphedeliste"/>
-        <w:numPr>
-          <w:ilvl w:val="0"/>
-          <w:numId w:val="1"/>
-        </w:numPr>
-      </w:pPr>
-      <w:r>
-        <w:t xml:space="preserve">Protagoniste </w:t>
-      </w:r>
-    </w:p>
-    <w:p>
-      <w:pPr>
-        <w:pStyle w:val="Paragraphedeliste"/>
-        <w:numPr>
-          <w:ilvl w:val="1"/>
-          <w:numId w:val="1"/>
-        </w:numPr>
-      </w:pPr>
-      <w:r>
-        <w:t>Vie</w:t>
-      </w:r>
-    </w:p>
-    <w:p>
-      <w:pPr>
-        <w:pStyle w:val="Paragraphedeliste"/>
-        <w:numPr>
-          <w:ilvl w:val="1"/>
-          <w:numId w:val="1"/>
-        </w:numPr>
-      </w:pPr>
-      <w:r>
-        <w:t>Mouvements</w:t>
-      </w:r>
-    </w:p>
-    <w:p>
-      <w:pPr>
-        <w:pStyle w:val="Paragraphedeliste"/>
-        <w:numPr>
-          <w:ilvl w:val="0"/>
-          <w:numId w:val="1"/>
-        </w:numPr>
-      </w:pPr>
-      <w:r>
-        <w:t>Armes</w:t>
-      </w:r>
-    </w:p>
-    <w:p>
-      <w:pPr>
-        <w:pStyle w:val="Paragraphedeliste"/>
-        <w:numPr>
-          <w:ilvl w:val="1"/>
-          <w:numId w:val="1"/>
-        </w:numPr>
-      </w:pPr>
-      <w:r>
-        <w:t xml:space="preserve">Variété </w:t>
-      </w:r>
-    </w:p>
-    <w:p>
-      <w:pPr>
-        <w:pStyle w:val="Paragraphedeliste"/>
-        <w:numPr>
-          <w:ilvl w:val="1"/>
-          <w:numId w:val="1"/>
-        </w:numPr>
-      </w:pPr>
-      <w:r>
-        <w:t>Mode de tir (</w:t>
-      </w:r>
-      <w:r>
-        <w:t xml:space="preserve">press) </w:t>
-      </w:r>
-    </w:p>
-    <w:p>
-      <w:pPr>
-        <w:pStyle w:val="Paragraphedeliste"/>
-        <w:numPr>
-          <w:ilvl w:val="1"/>
-          <w:numId w:val="1"/>
-        </w:numPr>
-      </w:pPr>
-      <w:r>
-        <w:t>Projectiles</w:t>
-      </w:r>
-    </w:p>
-    <w:p>
-      <w:pPr>
-        <w:pStyle w:val="Paragraphedeliste"/>
-        <w:numPr>
-          <w:ilvl w:val="0"/>
-          <w:numId w:val="1"/>
-        </w:numPr>
-      </w:pPr>
-      <w:r>
-        <w:t>Score</w:t>
-      </w:r>
-    </w:p>
-    <w:p>
-      <w:pPr>
-        <w:pStyle w:val="Paragraphedeliste"/>
-        <w:numPr>
-          <w:ilvl w:val="0"/>
-          <w:numId w:val="1"/>
-        </w:numPr>
-      </w:pPr>
-      <w:r>
-        <w:t>Chronomètre</w:t>
-      </w:r>
-      <w:r>
-        <w:t xml:space="preserve"> </w:t>
-      </w:r>
-    </w:p>
-    <w:p>
-      <w:pPr>
-        <w:pStyle w:val="Paragraphedeliste"/>
-        <w:numPr>
-          <w:ilvl w:val="0"/>
-          <w:numId w:val="1"/>
-        </w:numPr>
-      </w:pPr>
-      <w:r>
-        <w:t>Objets</w:t>
-      </w:r>
-    </w:p>
-    <w:p>
-      <w:pPr>
-        <w:pStyle w:val="Paragraphedeliste"/>
-        <w:numPr>
-          <w:ilvl w:val="1"/>
-          <w:numId w:val="1"/>
-        </w:numPr>
-      </w:pPr>
-      <w:r>
-        <w:t>Buffs</w:t>
-      </w:r>
-    </w:p>
-    <w:p>
-      <w:pPr>
-        <w:pStyle w:val="Paragraphedeliste"/>
-        <w:numPr>
-          <w:ilvl w:val="1"/>
-          <w:numId w:val="1"/>
-        </w:numPr>
-      </w:pPr>
-      <w:r>
-        <w:t>Debuffs</w:t>
-      </w:r>
-    </w:p>
-    <w:p/>
-    <w:p>
-      <w:pPr>
-        <w:pStyle w:val="Titre2"/>
-      </w:pPr>
-      <w:r>
-        <w:t>Conception des graphiques</w:t>
-      </w:r>
-    </w:p>
-    <w:p>
-      <w:pPr>
-        <w:pStyle w:val="Paragraphedeliste"/>
-        <w:numPr>
-          <w:ilvl w:val="0"/>
-          <w:numId w:val="1"/>
-        </w:numPr>
-      </w:pPr>
-      <w:r>
-        <w:t>Effets</w:t>
-      </w:r>
-    </w:p>
-    <w:p>
-      <w:pPr>
-        <w:pStyle w:val="Paragraphedeliste"/>
-        <w:numPr>
-          <w:ilvl w:val="1"/>
-          <w:numId w:val="1"/>
-        </w:numPr>
-      </w:pPr>
-      <w:r>
-        <w:t>Sang</w:t>
-      </w:r>
-    </w:p>
-    <w:p>
-      <w:pPr>
-        <w:pStyle w:val="Paragraphedeliste"/>
-        <w:numPr>
-          <w:ilvl w:val="1"/>
-          <w:numId w:val="1"/>
-        </w:numPr>
-      </w:pPr>
-      <w:r>
-        <w:t>Coup de feu / Flash</w:t>
-      </w:r>
-    </w:p>
-    <w:p>
-      <w:pPr>
-        <w:pStyle w:val="Paragraphedeliste"/>
-        <w:numPr>
-          <w:ilvl w:val="1"/>
-          <w:numId w:val="1"/>
-        </w:numPr>
-      </w:pPr>
-      <w:r>
-        <w:t>Animation de mort</w:t>
-      </w:r>
-    </w:p>
-    <w:p>
-      <w:pPr>
-        <w:ind w:left="426" w:firstLine="425"/>
-        <w:rPr>
-          <w:color w:val="FFFFFF" w:themeColor="background1"/>
-        </w:rPr>
-      </w:pPr>
     </w:p>
     <w:sectPr>
       <w:pgSz w:w="11906" w:h="16838"/>
@@ -794,15 +439,6 @@
   </w:abstractNum>
   <w:num w:numId="1">
     <w:abstractNumId w:val="0"/>
-    <w:lvlOverride w:ilvl="0"/>
-    <w:lvlOverride w:ilvl="1"/>
-    <w:lvlOverride w:ilvl="2"/>
-    <w:lvlOverride w:ilvl="3"/>
-    <w:lvlOverride w:ilvl="4"/>
-    <w:lvlOverride w:ilvl="5"/>
-    <w:lvlOverride w:ilvl="6"/>
-    <w:lvlOverride w:ilvl="7"/>
-    <w:lvlOverride w:ilvl="8"/>
   </w:num>
 </w:numbering>
 </file>

</xml_diff>

<commit_message>
Update du product scope
</commit_message>
<xml_diff>
--- a/docs/Product Scope.docx
+++ b/docs/Product Scope.docx
@@ -2,109 +2,674 @@
 <file path=word/document.xml><?xml version="1.0" encoding="utf-8"?>
 <w:document xmlns:wpc="http://schemas.microsoft.com/office/word/2010/wordprocessingCanvas" xmlns:cx="http://schemas.microsoft.com/office/drawing/2014/chartex" xmlns:cx1="http://schemas.microsoft.com/office/drawing/2015/9/8/chartex" xmlns:mc="http://schemas.openxmlformats.org/markup-compatibility/2006" xmlns:o="urn:schemas-microsoft-com:office:office" xmlns:r="http://schemas.openxmlformats.org/officeDocument/2006/relationships" xmlns:m="http://schemas.openxmlformats.org/officeDocument/2006/math" xmlns:v="urn:schemas-microsoft-com:vml" xmlns:wp14="http://schemas.microsoft.com/office/word/2010/wordprocessingDrawing" xmlns:wp="http://schemas.openxmlformats.org/drawingml/2006/wordprocessingDrawing" xmlns:w10="urn:schemas-microsoft-com:office:word" xmlns:w="http://schemas.openxmlformats.org/wordprocessingml/2006/main" xmlns:w14="http://schemas.microsoft.com/office/word/2010/wordml" xmlns:w15="http://schemas.microsoft.com/office/word/2012/wordml" xmlns:w16se="http://schemas.microsoft.com/office/word/2015/wordml/symex" xmlns:wpg="http://schemas.microsoft.com/office/word/2010/wordprocessingGroup" xmlns:wpi="http://schemas.microsoft.com/office/word/2010/wordprocessingInk" xmlns:wne="http://schemas.microsoft.com/office/word/2006/wordml" xmlns:wps="http://schemas.microsoft.com/office/word/2010/wordprocessingShape" mc:Ignorable="w14 w15 w16se wp14">
   <w:body>
-    <w:p>
-      <w:pPr>
-        <w:pStyle w:val="Titre"/>
-        <w:jc w:val="center"/>
-        <w:rPr>
-          <w:sz w:val="72"/>
-          <w:szCs w:val="72"/>
-          <w:u w:val="single"/>
-        </w:rPr>
-      </w:pPr>
-    </w:p>
-    <w:p/>
-    <w:p/>
-    <w:p/>
-    <w:p/>
-    <w:p>
-      <w:pPr>
-        <w:pStyle w:val="Titre"/>
-        <w:jc w:val="center"/>
-        <w:rPr>
-          <w:sz w:val="72"/>
-          <w:szCs w:val="72"/>
-          <w:u w:val="single"/>
-        </w:rPr>
-      </w:pPr>
-      <w:r>
-        <w:rPr>
-          <w:sz w:val="72"/>
-          <w:szCs w:val="72"/>
-          <w:u w:val="single"/>
-        </w:rPr>
-        <w:t>Virus 306</w:t>
-      </w:r>
-    </w:p>
-    <w:p/>
-    <w:p/>
-    <w:p/>
-    <w:p>
-      <w:r>
-        <w:t>Développé par :</w:t>
-      </w:r>
-      <w:r>
-        <w:t xml:space="preserve"> </w:t>
-      </w:r>
-      <w:proofErr w:type="spellStart"/>
-      <w:r>
-        <w:t>Callau</w:t>
-      </w:r>
-      <w:proofErr w:type="spellEnd"/>
-      <w:r>
-        <w:t xml:space="preserve"> Vera</w:t>
-      </w:r>
-      <w:r>
-        <w:t xml:space="preserve"> Ivan, </w:t>
-      </w:r>
-      <w:proofErr w:type="spellStart"/>
-      <w:r>
-        <w:t>Loretz</w:t>
-      </w:r>
-      <w:proofErr w:type="spellEnd"/>
-      <w:r>
-        <w:t xml:space="preserve"> </w:t>
-      </w:r>
-      <w:proofErr w:type="spellStart"/>
-      <w:r>
-        <w:t>Gaetan</w:t>
-      </w:r>
-      <w:proofErr w:type="spellEnd"/>
-      <w:r>
-        <w:t xml:space="preserve"> et Zeqiri Erblin</w:t>
-      </w:r>
-    </w:p>
-    <w:p>
-      <w:r>
-        <w:t>Module : M306</w:t>
-      </w:r>
-    </w:p>
-    <w:p>
-      <w:r>
-        <w:t xml:space="preserve">Groupe : </w:t>
-      </w:r>
-      <w:r>
-        <w:t>I.IE-D3A</w:t>
-      </w:r>
-    </w:p>
-    <w:p>
-      <w:r>
-        <w:t xml:space="preserve">Professeur : </w:t>
-      </w:r>
-      <w:r>
-        <w:t xml:space="preserve">Dominique </w:t>
-      </w:r>
-      <w:proofErr w:type="spellStart"/>
-      <w:r>
-        <w:t>Aigroz</w:t>
-      </w:r>
-      <w:proofErr w:type="spellEnd"/>
-    </w:p>
-    <w:p>
-      <w:r>
-        <w:br w:type="page"/>
-      </w:r>
-    </w:p>
+    <w:sdt>
+      <w:sdtPr>
+        <w:id w:val="-324209718"/>
+        <w:docPartObj>
+          <w:docPartGallery w:val="Cover Pages"/>
+          <w:docPartUnique/>
+        </w:docPartObj>
+      </w:sdtPr>
+      <w:sdtEndPr/>
+      <w:sdtContent>
+        <w:p>
+          <w:r>
+            <w:rPr>
+              <w:noProof/>
+              <w:lang w:eastAsia="fr-CH"/>
+            </w:rPr>
+            <mc:AlternateContent>
+              <mc:Choice Requires="wps">
+                <w:drawing>
+                  <wp:anchor distT="0" distB="0" distL="114300" distR="114300" simplePos="0" relativeHeight="251662336" behindDoc="0" locked="0" layoutInCell="1" allowOverlap="1">
+                    <wp:simplePos x="0" y="0"/>
+                    <mc:AlternateContent>
+                      <mc:Choice Requires="wp14">
+                        <wp:positionH relativeFrom="page">
+                          <wp14:pctPosHOffset>2000</wp14:pctPosHOffset>
+                        </wp:positionH>
+                      </mc:Choice>
+                      <mc:Fallback>
+                        <wp:positionH relativeFrom="page">
+                          <wp:posOffset>151130</wp:posOffset>
+                        </wp:positionH>
+                      </mc:Fallback>
+                    </mc:AlternateContent>
+                    <mc:AlternateContent>
+                      <mc:Choice Requires="wp14">
+                        <wp:positionV relativeFrom="page">
+                          <wp14:pctPosVOffset>2000</wp14:pctPosVOffset>
+                        </wp:positionV>
+                      </mc:Choice>
+                      <mc:Fallback>
+                        <wp:positionV relativeFrom="page">
+                          <wp:posOffset>213360</wp:posOffset>
+                        </wp:positionV>
+                      </mc:Fallback>
+                    </mc:AlternateContent>
+                    <wp:extent cx="5363210" cy="9653270"/>
+                    <wp:effectExtent l="0" t="0" r="8890" b="2540"/>
+                    <wp:wrapNone/>
+                    <wp:docPr id="471" name="Rectangle 16"/>
+                    <wp:cNvGraphicFramePr>
+                      <a:graphicFrameLocks xmlns:a="http://schemas.openxmlformats.org/drawingml/2006/main"/>
+                    </wp:cNvGraphicFramePr>
+                    <a:graphic xmlns:a="http://schemas.openxmlformats.org/drawingml/2006/main">
+                      <a:graphicData uri="http://schemas.microsoft.com/office/word/2010/wordprocessingShape">
+                        <wps:wsp>
+                          <wps:cNvSpPr>
+                            <a:spLocks/>
+                          </wps:cNvSpPr>
+                          <wps:spPr bwMode="auto">
+                            <a:xfrm>
+                              <a:off x="0" y="0"/>
+                              <a:ext cx="5363210" cy="9653270"/>
+                            </a:xfrm>
+                            <a:prstGeom prst="rect">
+                              <a:avLst/>
+                            </a:prstGeom>
+                            <a:solidFill>
+                              <a:schemeClr val="accent1"/>
+                            </a:solidFill>
+                            <a:ln>
+                              <a:noFill/>
+                            </a:ln>
+                            <a:extLst/>
+                          </wps:spPr>
+                          <wps:txbx>
+                            <w:txbxContent>
+                              <w:sdt>
+                                <w:sdtPr>
+                                  <w:rPr>
+                                    <w:caps/>
+                                    <w:color w:val="FFFFFF" w:themeColor="background1"/>
+                                    <w:sz w:val="80"/>
+                                    <w:szCs w:val="80"/>
+                                  </w:rPr>
+                                  <w:alias w:val="Titre"/>
+                                  <w:id w:val="-1275550102"/>
+                                  <w:dataBinding w:prefixMappings="xmlns:ns0='http://schemas.openxmlformats.org/package/2006/metadata/core-properties' xmlns:ns1='http://purl.org/dc/elements/1.1/'" w:xpath="/ns0:coreProperties[1]/ns1:title[1]" w:storeItemID="{6C3C8BC8-F283-45AE-878A-BAB7291924A1}"/>
+                                  <w:text/>
+                                </w:sdtPr>
+                                <w:sdtEndPr/>
+                                <w:sdtContent>
+                                  <w:p>
+                                    <w:pPr>
+                                      <w:pStyle w:val="Titre"/>
+                                      <w:jc w:val="right"/>
+                                      <w:rPr>
+                                        <w:caps/>
+                                        <w:color w:val="FFFFFF" w:themeColor="background1"/>
+                                        <w:sz w:val="80"/>
+                                        <w:szCs w:val="80"/>
+                                      </w:rPr>
+                                    </w:pPr>
+                                    <w:r>
+                                      <w:rPr>
+                                        <w:caps/>
+                                        <w:color w:val="FFFFFF" w:themeColor="background1"/>
+                                        <w:sz w:val="80"/>
+                                        <w:szCs w:val="80"/>
+                                      </w:rPr>
+                                      <w:t>Virus 306</w:t>
+                                    </w:r>
+                                  </w:p>
+                                </w:sdtContent>
+                              </w:sdt>
+                              <w:p>
+                                <w:pPr>
+                                  <w:spacing w:before="240"/>
+                                  <w:ind w:left="720"/>
+                                  <w:jc w:val="right"/>
+                                  <w:rPr>
+                                    <w:color w:val="FFFFFF" w:themeColor="background1"/>
+                                  </w:rPr>
+                                </w:pPr>
+                              </w:p>
+                              <w:sdt>
+                                <w:sdtPr>
+                                  <w:rPr>
+                                    <w:color w:val="FFFFFF" w:themeColor="background1"/>
+                                    <w:sz w:val="21"/>
+                                    <w:szCs w:val="21"/>
+                                  </w:rPr>
+                                  <w:alias w:val="Résumé"/>
+                                  <w:id w:val="-1812170092"/>
+                                  <w:dataBinding w:prefixMappings="xmlns:ns0='http://schemas.microsoft.com/office/2006/coverPageProps'" w:xpath="/ns0:CoverPageProperties[1]/ns0:Abstract[1]" w:storeItemID="{55AF091B-3C7A-41E3-B477-F2FDAA23CFDA}"/>
+                                  <w:text/>
+                                </w:sdtPr>
+                                <w:sdtEndPr/>
+                                <w:sdtContent>
+                                  <w:p>
+                                    <w:pPr>
+                                      <w:spacing w:before="240"/>
+                                      <w:ind w:left="1008"/>
+                                      <w:rPr>
+                                        <w:color w:val="FFFFFF" w:themeColor="background1"/>
+                                      </w:rPr>
+                                    </w:pPr>
+                                    <w:r>
+                                      <w:rPr>
+                                        <w:color w:val="FFFFFF" w:themeColor="background1"/>
+                                        <w:sz w:val="21"/>
+                                        <w:szCs w:val="21"/>
+                                      </w:rPr>
+                                      <w:t>Document de développement d’un jeu en 2D pour le module M306.        Le but de ce document est de présenter le jeu et d’expliquer l’histoire, les mécanique et le fonctionnement du jeu</w:t>
+                                    </w:r>
+                                  </w:p>
+                                </w:sdtContent>
+                              </w:sdt>
+                            </w:txbxContent>
+                          </wps:txbx>
+                          <wps:bodyPr rot="0" vert="horz" wrap="square" lIns="274320" tIns="914400" rIns="274320" bIns="45720" anchor="ctr" anchorCtr="0" upright="1">
+                            <a:noAutofit/>
+                          </wps:bodyPr>
+                        </wps:wsp>
+                      </a:graphicData>
+                    </a:graphic>
+                    <wp14:sizeRelH relativeFrom="page">
+                      <wp14:pctWidth>69000</wp14:pctWidth>
+                    </wp14:sizeRelH>
+                    <wp14:sizeRelV relativeFrom="page">
+                      <wp14:pctHeight>96000</wp14:pctHeight>
+                    </wp14:sizeRelV>
+                  </wp:anchor>
+                </w:drawing>
+              </mc:Choice>
+              <mc:Fallback>
+                <w:pict>
+                  <v:rect id="Rectangle 16" o:spid="_x0000_s1026" style="position:absolute;margin-left:0;margin-top:0;width:422.3pt;height:760.1pt;z-index:251662336;visibility:visible;mso-wrap-style:square;mso-width-percent:690;mso-height-percent:960;mso-left-percent:20;mso-top-percent:20;mso-wrap-distance-left:9pt;mso-wrap-distance-top:0;mso-wrap-distance-right:9pt;mso-wrap-distance-bottom:0;mso-position-horizontal-relative:page;mso-position-vertical-relative:page;mso-width-percent:690;mso-height-percent:960;mso-left-percent:20;mso-top-percent:20;mso-width-relative:page;mso-height-relative:page;v-text-anchor:middle" o:gfxdata="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" fillcolor="#5b9bd5 [3204]" stroked="f">
+                    <v:path arrowok="t"/>
+                    <v:textbox inset="21.6pt,1in,21.6pt">
+                      <w:txbxContent>
+                        <w:sdt>
+                          <w:sdtPr>
+                            <w:rPr>
+                              <w:caps/>
+                              <w:color w:val="FFFFFF" w:themeColor="background1"/>
+                              <w:sz w:val="80"/>
+                              <w:szCs w:val="80"/>
+                            </w:rPr>
+                            <w:alias w:val="Titre"/>
+                            <w:id w:val="-1275550102"/>
+                            <w:dataBinding w:prefixMappings="xmlns:ns0='http://schemas.openxmlformats.org/package/2006/metadata/core-properties' xmlns:ns1='http://purl.org/dc/elements/1.1/'" w:xpath="/ns0:coreProperties[1]/ns1:title[1]" w:storeItemID="{6C3C8BC8-F283-45AE-878A-BAB7291924A1}"/>
+                            <w:text/>
+                          </w:sdtPr>
+                          <w:sdtContent>
+                            <w:p>
+                              <w:pPr>
+                                <w:pStyle w:val="Titre"/>
+                                <w:jc w:val="right"/>
+                                <w:rPr>
+                                  <w:caps/>
+                                  <w:color w:val="FFFFFF" w:themeColor="background1"/>
+                                  <w:sz w:val="80"/>
+                                  <w:szCs w:val="80"/>
+                                </w:rPr>
+                              </w:pPr>
+                              <w:r>
+                                <w:rPr>
+                                  <w:caps/>
+                                  <w:color w:val="FFFFFF" w:themeColor="background1"/>
+                                  <w:sz w:val="80"/>
+                                  <w:szCs w:val="80"/>
+                                </w:rPr>
+                                <w:t>Virus 306</w:t>
+                              </w:r>
+                            </w:p>
+                          </w:sdtContent>
+                        </w:sdt>
+                        <w:p>
+                          <w:pPr>
+                            <w:spacing w:before="240"/>
+                            <w:ind w:left="720"/>
+                            <w:jc w:val="right"/>
+                            <w:rPr>
+                              <w:color w:val="FFFFFF" w:themeColor="background1"/>
+                            </w:rPr>
+                          </w:pPr>
+                        </w:p>
+                        <w:sdt>
+                          <w:sdtPr>
+                            <w:rPr>
+                              <w:color w:val="FFFFFF" w:themeColor="background1"/>
+                              <w:sz w:val="21"/>
+                              <w:szCs w:val="21"/>
+                            </w:rPr>
+                            <w:alias w:val="Résumé"/>
+                            <w:id w:val="-1812170092"/>
+                            <w:dataBinding w:prefixMappings="xmlns:ns0='http://schemas.microsoft.com/office/2006/coverPageProps'" w:xpath="/ns0:CoverPageProperties[1]/ns0:Abstract[1]" w:storeItemID="{55AF091B-3C7A-41E3-B477-F2FDAA23CFDA}"/>
+                            <w:text/>
+                          </w:sdtPr>
+                          <w:sdtContent>
+                            <w:p>
+                              <w:pPr>
+                                <w:spacing w:before="240"/>
+                                <w:ind w:left="1008"/>
+                                <w:rPr>
+                                  <w:color w:val="FFFFFF" w:themeColor="background1"/>
+                                </w:rPr>
+                              </w:pPr>
+                              <w:r>
+                                <w:rPr>
+                                  <w:color w:val="FFFFFF" w:themeColor="background1"/>
+                                  <w:sz w:val="21"/>
+                                  <w:szCs w:val="21"/>
+                                </w:rPr>
+                                <w:t>Document de développement d’un jeu en 2D pour le module M306.        Le but de ce document est de présenter le jeu et d’expliquer l’histoire, les mécanique et le fonctionnement du jeu</w:t>
+                              </w:r>
+                            </w:p>
+                          </w:sdtContent>
+                        </w:sdt>
+                      </w:txbxContent>
+                    </v:textbox>
+                    <w10:wrap anchorx="page" anchory="page"/>
+                  </v:rect>
+                </w:pict>
+              </mc:Fallback>
+            </mc:AlternateContent>
+          </w:r>
+          <w:r>
+            <w:rPr>
+              <w:noProof/>
+              <w:lang w:eastAsia="fr-CH"/>
+            </w:rPr>
+            <mc:AlternateContent>
+              <mc:Choice Requires="wps">
+                <w:drawing>
+                  <wp:anchor distT="0" distB="0" distL="114300" distR="114300" simplePos="0" relativeHeight="251663360" behindDoc="0" locked="0" layoutInCell="1" allowOverlap="1">
+                    <wp:simplePos x="0" y="0"/>
+                    <mc:AlternateContent>
+                      <mc:Choice Requires="wp14">
+                        <wp:positionH relativeFrom="page">
+                          <wp14:pctPosHOffset>73000</wp14:pctPosHOffset>
+                        </wp:positionH>
+                      </mc:Choice>
+                      <mc:Fallback>
+                        <wp:positionH relativeFrom="page">
+                          <wp:posOffset>5518785</wp:posOffset>
+                        </wp:positionH>
+                      </mc:Fallback>
+                    </mc:AlternateContent>
+                    <wp:positionV relativeFrom="page">
+                      <wp:align>center</wp:align>
+                    </wp:positionV>
+                    <wp:extent cx="1880870" cy="9655810"/>
+                    <wp:effectExtent l="0" t="0" r="5080" b="2540"/>
+                    <wp:wrapNone/>
+                    <wp:docPr id="472" name="Rectangle 472"/>
+                    <wp:cNvGraphicFramePr>
+                      <a:graphicFrameLocks xmlns:a="http://schemas.openxmlformats.org/drawingml/2006/main"/>
+                    </wp:cNvGraphicFramePr>
+                    <a:graphic xmlns:a="http://schemas.openxmlformats.org/drawingml/2006/main">
+                      <a:graphicData uri="http://schemas.microsoft.com/office/word/2010/wordprocessingShape">
+                        <wps:wsp>
+                          <wps:cNvSpPr>
+                            <a:spLocks/>
+                          </wps:cNvSpPr>
+                          <wps:spPr>
+                            <a:xfrm>
+                              <a:off x="0" y="0"/>
+                              <a:ext cx="1880870" cy="9655810"/>
+                            </a:xfrm>
+                            <a:prstGeom prst="rect">
+                              <a:avLst/>
+                            </a:prstGeom>
+                            <a:solidFill>
+                              <a:schemeClr val="tx2"/>
+                            </a:solidFill>
+                            <a:ln>
+                              <a:noFill/>
+                            </a:ln>
+                          </wps:spPr>
+                          <wps:style>
+                            <a:lnRef idx="2">
+                              <a:schemeClr val="accent1">
+                                <a:shade val="50000"/>
+                              </a:schemeClr>
+                            </a:lnRef>
+                            <a:fillRef idx="1">
+                              <a:schemeClr val="accent1"/>
+                            </a:fillRef>
+                            <a:effectRef idx="0">
+                              <a:schemeClr val="accent1"/>
+                            </a:effectRef>
+                            <a:fontRef idx="minor">
+                              <a:schemeClr val="lt1"/>
+                            </a:fontRef>
+                          </wps:style>
+                          <wps:txbx>
+                            <w:txbxContent>
+                              <w:sdt>
+                                <w:sdtPr>
+                                  <w:rPr>
+                                    <w:rFonts w:cstheme="minorBidi"/>
+                                    <w:color w:val="FFFFFF" w:themeColor="background1"/>
+                                  </w:rPr>
+                                  <w:alias w:val="Sous-titre"/>
+                                  <w:id w:val="-505288762"/>
+                                  <w:dataBinding w:prefixMappings="xmlns:ns0='http://schemas.openxmlformats.org/package/2006/metadata/core-properties' xmlns:ns1='http://purl.org/dc/elements/1.1/'" w:xpath="/ns0:coreProperties[1]/ns1:subject[1]" w:storeItemID="{6C3C8BC8-F283-45AE-878A-BAB7291924A1}"/>
+                                  <w:text/>
+                                </w:sdtPr>
+                                <w:sdtEndPr/>
+                                <w:sdtContent>
+                                  <w:p>
+                                    <w:pPr>
+                                      <w:pStyle w:val="Sous-titre"/>
+                                      <w:rPr>
+                                        <w:rFonts w:cstheme="minorBidi"/>
+                                        <w:color w:val="FFFFFF" w:themeColor="background1"/>
+                                      </w:rPr>
+                                    </w:pPr>
+                                    <w:r>
+                                      <w:rPr>
+                                        <w:rFonts w:cstheme="minorBidi"/>
+                                        <w:color w:val="FFFFFF" w:themeColor="background1"/>
+                                      </w:rPr>
+                                      <w:t xml:space="preserve">Développé par : </w:t>
+                                    </w:r>
+                                    <w:proofErr w:type="spellStart"/>
+                                    <w:r>
+                                      <w:rPr>
+                                        <w:rFonts w:cstheme="minorBidi"/>
+                                        <w:color w:val="FFFFFF" w:themeColor="background1"/>
+                                      </w:rPr>
+                                      <w:t>Callau</w:t>
+                                    </w:r>
+                                    <w:proofErr w:type="spellEnd"/>
+                                    <w:r>
+                                      <w:rPr>
+                                        <w:rFonts w:cstheme="minorBidi"/>
+                                        <w:color w:val="FFFFFF" w:themeColor="background1"/>
+                                      </w:rPr>
+                                      <w:t xml:space="preserve"> Vera Ivan, </w:t>
+                                    </w:r>
+                                    <w:proofErr w:type="spellStart"/>
+                                    <w:r>
+                                      <w:rPr>
+                                        <w:rFonts w:cstheme="minorBidi"/>
+                                        <w:color w:val="FFFFFF" w:themeColor="background1"/>
+                                      </w:rPr>
+                                      <w:t>Loretz</w:t>
+                                    </w:r>
+                                    <w:proofErr w:type="spellEnd"/>
+                                    <w:r>
+                                      <w:rPr>
+                                        <w:rFonts w:cstheme="minorBidi"/>
+                                        <w:color w:val="FFFFFF" w:themeColor="background1"/>
+                                      </w:rPr>
+                                      <w:t xml:space="preserve"> </w:t>
+                                    </w:r>
+                                    <w:proofErr w:type="spellStart"/>
+                                    <w:r>
+                                      <w:rPr>
+                                        <w:rFonts w:cstheme="minorBidi"/>
+                                        <w:color w:val="FFFFFF" w:themeColor="background1"/>
+                                      </w:rPr>
+                                      <w:t>Gaetan</w:t>
+                                    </w:r>
+                                    <w:proofErr w:type="spellEnd"/>
+                                    <w:r>
+                                      <w:rPr>
+                                        <w:rFonts w:cstheme="minorBidi"/>
+                                        <w:color w:val="FFFFFF" w:themeColor="background1"/>
+                                      </w:rPr>
+                                      <w:t xml:space="preserve"> et Zeqiri Erblin</w:t>
+                                    </w:r>
+                                    <w:r>
+                                      <w:rPr>
+                                        <w:rFonts w:cstheme="minorBidi"/>
+                                        <w:color w:val="FFFFFF" w:themeColor="background1"/>
+                                      </w:rPr>
+                                      <w:t xml:space="preserve">     </w:t>
+                                    </w:r>
+                                    <w:r>
+                                      <w:rPr>
+                                        <w:rFonts w:cstheme="minorBidi"/>
+                                        <w:color w:val="FFFFFF" w:themeColor="background1"/>
+                                      </w:rPr>
+                                      <w:t>Module : M306</w:t>
+                                    </w:r>
+                                    <w:r>
+                                      <w:rPr>
+                                        <w:rFonts w:cstheme="minorBidi"/>
+                                        <w:color w:val="FFFFFF" w:themeColor="background1"/>
+                                      </w:rPr>
+                                      <w:t xml:space="preserve"> </w:t>
+                                    </w:r>
+                                    <w:r>
+                                      <w:rPr>
+                                        <w:rFonts w:cstheme="minorBidi"/>
+                                        <w:color w:val="FFFFFF" w:themeColor="background1"/>
+                                      </w:rPr>
+                                      <w:t>Groupe : I.IE-D3A</w:t>
+                                    </w:r>
+                                    <w:r>
+                                      <w:rPr>
+                                        <w:rFonts w:cstheme="minorBidi"/>
+                                        <w:color w:val="FFFFFF" w:themeColor="background1"/>
+                                      </w:rPr>
+                                      <w:t xml:space="preserve"> </w:t>
+                                    </w:r>
+                                    <w:r>
+                                      <w:rPr>
+                                        <w:rFonts w:cstheme="minorBidi"/>
+                                        <w:color w:val="FFFFFF" w:themeColor="background1"/>
+                                      </w:rPr>
+                                      <w:t xml:space="preserve">Professeur : </w:t>
+                                    </w:r>
+                                    <w:r>
+                                      <w:rPr>
+                                        <w:rFonts w:cstheme="minorBidi"/>
+                                        <w:color w:val="FFFFFF" w:themeColor="background1"/>
+                                      </w:rPr>
+                                      <w:t>D</w:t>
+                                    </w:r>
+                                    <w:r>
+                                      <w:rPr>
+                                        <w:rFonts w:cstheme="minorBidi"/>
+                                        <w:color w:val="FFFFFF" w:themeColor="background1"/>
+                                      </w:rPr>
+                                      <w:t xml:space="preserve">ominique </w:t>
+                                    </w:r>
+                                    <w:proofErr w:type="spellStart"/>
+                                    <w:r>
+                                      <w:rPr>
+                                        <w:rFonts w:cstheme="minorBidi"/>
+                                        <w:color w:val="FFFFFF" w:themeColor="background1"/>
+                                      </w:rPr>
+                                      <w:t>Aigroz</w:t>
+                                    </w:r>
+                                    <w:proofErr w:type="spellEnd"/>
+                                  </w:p>
+                                </w:sdtContent>
+                              </w:sdt>
+                            </w:txbxContent>
+                          </wps:txbx>
+                          <wps:bodyPr rot="0" spcFirstLastPara="0" vertOverflow="overflow" horzOverflow="overflow" vert="horz" wrap="square" lIns="182880" tIns="45720" rIns="182880" bIns="45720" numCol="1" spcCol="0" rtlCol="0" fromWordArt="0" anchor="ctr" anchorCtr="0" forceAA="0" compatLnSpc="1">
+                            <a:prstTxWarp prst="textNoShape">
+                              <a:avLst/>
+                            </a:prstTxWarp>
+                            <a:noAutofit/>
+                          </wps:bodyPr>
+                        </wps:wsp>
+                      </a:graphicData>
+                    </a:graphic>
+                    <wp14:sizeRelH relativeFrom="page">
+                      <wp14:pctWidth>24200</wp14:pctWidth>
+                    </wp14:sizeRelH>
+                    <wp14:sizeRelV relativeFrom="page">
+                      <wp14:pctHeight>96000</wp14:pctHeight>
+                    </wp14:sizeRelV>
+                  </wp:anchor>
+                </w:drawing>
+              </mc:Choice>
+              <mc:Fallback>
+                <w:pict>
+                  <v:rect id="Rectangle 472" o:spid="_x0000_s1027" style="position:absolute;margin-left:0;margin-top:0;width:148.1pt;height:760.3pt;z-index:251663360;visibility:visible;mso-wrap-style:square;mso-width-percent:242;mso-height-percent:960;mso-left-percent:730;mso-wrap-distance-left:9pt;mso-wrap-distance-top:0;mso-wrap-distance-right:9pt;mso-wrap-distance-bottom:0;mso-position-horizontal-relative:page;mso-position-vertical:center;mso-position-vertical-relative:page;mso-width-percent:242;mso-height-percent:960;mso-left-percent:730;mso-width-relative:page;mso-height-relative:page;v-text-anchor:middle" o:gfxdata="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" fillcolor="#44546a [3215]" stroked="f" strokeweight="1pt">
+                    <v:path arrowok="t"/>
+                    <v:textbox inset="14.4pt,,14.4pt">
+                      <w:txbxContent>
+                        <w:sdt>
+                          <w:sdtPr>
+                            <w:rPr>
+                              <w:rFonts w:cstheme="minorBidi"/>
+                              <w:color w:val="FFFFFF" w:themeColor="background1"/>
+                            </w:rPr>
+                            <w:alias w:val="Sous-titre"/>
+                            <w:id w:val="-505288762"/>
+                            <w:dataBinding w:prefixMappings="xmlns:ns0='http://schemas.openxmlformats.org/package/2006/metadata/core-properties' xmlns:ns1='http://purl.org/dc/elements/1.1/'" w:xpath="/ns0:coreProperties[1]/ns1:subject[1]" w:storeItemID="{6C3C8BC8-F283-45AE-878A-BAB7291924A1}"/>
+                            <w:text/>
+                          </w:sdtPr>
+                          <w:sdtContent>
+                            <w:p>
+                              <w:pPr>
+                                <w:pStyle w:val="Sous-titre"/>
+                                <w:rPr>
+                                  <w:rFonts w:cstheme="minorBidi"/>
+                                  <w:color w:val="FFFFFF" w:themeColor="background1"/>
+                                </w:rPr>
+                              </w:pPr>
+                              <w:r>
+                                <w:rPr>
+                                  <w:rFonts w:cstheme="minorBidi"/>
+                                  <w:color w:val="FFFFFF" w:themeColor="background1"/>
+                                </w:rPr>
+                                <w:t xml:space="preserve">Développé par : </w:t>
+                              </w:r>
+                              <w:proofErr w:type="spellStart"/>
+                              <w:r>
+                                <w:rPr>
+                                  <w:rFonts w:cstheme="minorBidi"/>
+                                  <w:color w:val="FFFFFF" w:themeColor="background1"/>
+                                </w:rPr>
+                                <w:t>Callau</w:t>
+                              </w:r>
+                              <w:proofErr w:type="spellEnd"/>
+                              <w:r>
+                                <w:rPr>
+                                  <w:rFonts w:cstheme="minorBidi"/>
+                                  <w:color w:val="FFFFFF" w:themeColor="background1"/>
+                                </w:rPr>
+                                <w:t xml:space="preserve"> Vera Ivan, </w:t>
+                              </w:r>
+                              <w:proofErr w:type="spellStart"/>
+                              <w:r>
+                                <w:rPr>
+                                  <w:rFonts w:cstheme="minorBidi"/>
+                                  <w:color w:val="FFFFFF" w:themeColor="background1"/>
+                                </w:rPr>
+                                <w:t>Loretz</w:t>
+                              </w:r>
+                              <w:proofErr w:type="spellEnd"/>
+                              <w:r>
+                                <w:rPr>
+                                  <w:rFonts w:cstheme="minorBidi"/>
+                                  <w:color w:val="FFFFFF" w:themeColor="background1"/>
+                                </w:rPr>
+                                <w:t xml:space="preserve"> </w:t>
+                              </w:r>
+                              <w:proofErr w:type="spellStart"/>
+                              <w:r>
+                                <w:rPr>
+                                  <w:rFonts w:cstheme="minorBidi"/>
+                                  <w:color w:val="FFFFFF" w:themeColor="background1"/>
+                                </w:rPr>
+                                <w:t>Gaetan</w:t>
+                              </w:r>
+                              <w:proofErr w:type="spellEnd"/>
+                              <w:r>
+                                <w:rPr>
+                                  <w:rFonts w:cstheme="minorBidi"/>
+                                  <w:color w:val="FFFFFF" w:themeColor="background1"/>
+                                </w:rPr>
+                                <w:t xml:space="preserve"> et Zeqiri Erblin</w:t>
+                              </w:r>
+                              <w:r>
+                                <w:rPr>
+                                  <w:rFonts w:cstheme="minorBidi"/>
+                                  <w:color w:val="FFFFFF" w:themeColor="background1"/>
+                                </w:rPr>
+                                <w:t xml:space="preserve">     </w:t>
+                              </w:r>
+                              <w:r>
+                                <w:rPr>
+                                  <w:rFonts w:cstheme="minorBidi"/>
+                                  <w:color w:val="FFFFFF" w:themeColor="background1"/>
+                                </w:rPr>
+                                <w:t>Module : M306</w:t>
+                              </w:r>
+                              <w:r>
+                                <w:rPr>
+                                  <w:rFonts w:cstheme="minorBidi"/>
+                                  <w:color w:val="FFFFFF" w:themeColor="background1"/>
+                                </w:rPr>
+                                <w:t xml:space="preserve"> </w:t>
+                              </w:r>
+                              <w:r>
+                                <w:rPr>
+                                  <w:rFonts w:cstheme="minorBidi"/>
+                                  <w:color w:val="FFFFFF" w:themeColor="background1"/>
+                                </w:rPr>
+                                <w:t>Groupe : I.IE-D3A</w:t>
+                              </w:r>
+                              <w:r>
+                                <w:rPr>
+                                  <w:rFonts w:cstheme="minorBidi"/>
+                                  <w:color w:val="FFFFFF" w:themeColor="background1"/>
+                                </w:rPr>
+                                <w:t xml:space="preserve"> </w:t>
+                              </w:r>
+                              <w:r>
+                                <w:rPr>
+                                  <w:rFonts w:cstheme="minorBidi"/>
+                                  <w:color w:val="FFFFFF" w:themeColor="background1"/>
+                                </w:rPr>
+                                <w:t xml:space="preserve">Professeur : </w:t>
+                              </w:r>
+                              <w:r>
+                                <w:rPr>
+                                  <w:rFonts w:cstheme="minorBidi"/>
+                                  <w:color w:val="FFFFFF" w:themeColor="background1"/>
+                                </w:rPr>
+                                <w:t>D</w:t>
+                              </w:r>
+                              <w:r>
+                                <w:rPr>
+                                  <w:rFonts w:cstheme="minorBidi"/>
+                                  <w:color w:val="FFFFFF" w:themeColor="background1"/>
+                                </w:rPr>
+                                <w:t xml:space="preserve">ominique </w:t>
+                              </w:r>
+                              <w:proofErr w:type="spellStart"/>
+                              <w:r>
+                                <w:rPr>
+                                  <w:rFonts w:cstheme="minorBidi"/>
+                                  <w:color w:val="FFFFFF" w:themeColor="background1"/>
+                                </w:rPr>
+                                <w:t>Aigroz</w:t>
+                              </w:r>
+                              <w:proofErr w:type="spellEnd"/>
+                            </w:p>
+                          </w:sdtContent>
+                        </w:sdt>
+                      </w:txbxContent>
+                    </v:textbox>
+                    <w10:wrap anchorx="page" anchory="page"/>
+                  </v:rect>
+                </w:pict>
+              </mc:Fallback>
+            </mc:AlternateContent>
+          </w:r>
+        </w:p>
+        <w:p/>
+        <w:p>
+          <w:r>
+            <w:br w:type="page"/>
+          </w:r>
+        </w:p>
+      </w:sdtContent>
+    </w:sdt>
     <w:p>
       <w:pPr>
         <w:pStyle w:val="Titre1"/>
@@ -280,11 +845,6 @@
       </w:r>
       <w:r>
         <w:t xml:space="preserve"> Le score contiendra le temps survécu et le nombre d’ennemis tués.</w:t>
-      </w:r>
-    </w:p>
-    <w:p>
-      <w:r>
-        <w:br w:type="page"/>
       </w:r>
     </w:p>
     <w:p>
@@ -354,7 +914,7 @@
                     <pic:cNvPicPr/>
                   </pic:nvPicPr>
                   <pic:blipFill>
-                    <a:blip r:embed="rId6" cstate="print">
+                    <a:blip r:embed="rId7" cstate="print">
                       <a:extLst>
                         <a:ext uri="{28A0092B-C50C-407E-A947-70E740481C1C}">
                           <a14:useLocalDpi xmlns:a14="http://schemas.microsoft.com/office/drawing/2010/main" val="0"/>
@@ -416,17 +976,7 @@
           </wp:anchor>
         </w:drawing>
       </w:r>
-    </w:p>
-    <w:p>
-      <w:pPr>
-        <w:rPr>
-          <w:color w:val="FFFFFF" w:themeColor="background1"/>
-        </w:rPr>
-      </w:pPr>
-      <w:r>
-        <w:rPr>
-          <w:color w:val="FFFFFF" w:themeColor="background1"/>
-        </w:rPr>
+      <w:r>
         <w:br w:type="page"/>
       </w:r>
     </w:p>
@@ -494,7 +1044,7 @@
                     <pic:cNvPicPr/>
                   </pic:nvPicPr>
                   <pic:blipFill rotWithShape="1">
-                    <a:blip r:embed="rId7">
+                    <a:blip r:embed="rId8">
                       <a:extLst>
                         <a:ext uri="{28A0092B-C50C-407E-A947-70E740481C1C}">
                           <a14:useLocalDpi xmlns:a14="http://schemas.microsoft.com/office/drawing/2010/main" val="0"/>
@@ -565,45 +1115,35 @@
       </w:r>
     </w:p>
     <w:p>
-      <w:r>
-        <w:br w:type="page"/>
-      </w:r>
-    </w:p>
-    <w:p>
       <w:pPr>
         <w:pStyle w:val="Titre3"/>
       </w:pPr>
       <w:r>
-        <w:lastRenderedPageBreak/>
         <w:t>Santé</w:t>
       </w:r>
     </w:p>
     <w:p>
       <w:r>
-        <w:t>Chaque fois qu’</w:t>
-      </w:r>
-      <w:r>
-        <w:t>un ennemi</w:t>
-      </w:r>
-      <w:r>
-        <w:t xml:space="preserve"> touche physiquement</w:t>
-      </w:r>
-      <w:r>
-        <w:t xml:space="preserve"> le personnage</w:t>
-      </w:r>
-      <w:r>
-        <w:t>, ou l’atteint avec des projectiles, il va perdre de la vie (partie rouge)</w:t>
-      </w:r>
-      <w:r>
-        <w:t>.</w:t>
-      </w:r>
-    </w:p>
-    <w:p>
-      <w:r>
-        <w:t>La barre de vie du personnage est limitée. Si l’ennemie arrive à faire réduire cette barre à 0, partie rouge entièrement remplie, le personnage meurt et le jeu est terminé.</w:t>
-      </w:r>
-    </w:p>
-    <w:p>
+        <w:t>Chaque fois qu’un ennemi touche physiquement le personnage, ou l’atteint avec des projectiles, il va perdre de la vie (partie rouge).</w:t>
+      </w:r>
+    </w:p>
+    <w:p>
+      <w:pPr>
+        <w:jc w:val="both"/>
+        <w:sectPr>
+          <w:pgSz w:w="11906" w:h="16838"/>
+          <w:pgMar w:top="1417" w:right="1417" w:bottom="1417" w:left="1417" w:header="708" w:footer="708" w:gutter="0"/>
+          <w:pgNumType w:start="0"/>
+          <w:cols w:space="708"/>
+          <w:titlePg/>
+          <w:docGrid w:linePitch="360"/>
+        </w:sectPr>
+      </w:pPr>
+    </w:p>
+    <w:p>
+      <w:pPr>
+        <w:jc w:val="both"/>
+      </w:pPr>
       <w:r>
         <w:rPr>
           <w:noProof/>
@@ -611,30 +1151,17 @@
           <w:lang w:eastAsia="fr-CH"/>
         </w:rPr>
         <w:drawing>
-          <wp:anchor distT="0" distB="0" distL="114300" distR="114300" simplePos="0" relativeHeight="251660288" behindDoc="0" locked="0" layoutInCell="1" allowOverlap="1">
+          <wp:anchor distT="0" distB="0" distL="114300" distR="114300" simplePos="0" relativeHeight="251660288" behindDoc="1" locked="0" layoutInCell="1" allowOverlap="1">
             <wp:simplePos x="0" y="0"/>
             <wp:positionH relativeFrom="column">
-              <wp:posOffset>972185</wp:posOffset>
+              <wp:posOffset>2302713</wp:posOffset>
             </wp:positionH>
             <wp:positionV relativeFrom="paragraph">
-              <wp:posOffset>103556</wp:posOffset>
+              <wp:posOffset>88164</wp:posOffset>
             </wp:positionV>
-            <wp:extent cx="3916680" cy="2530475"/>
-            <wp:effectExtent l="133350" t="133350" r="140970" b="155575"/>
-            <wp:wrapThrough wrapText="bothSides">
-              <wp:wrapPolygon edited="0">
-                <wp:start x="10611" y="-1138"/>
-                <wp:lineTo x="-735" y="-813"/>
-                <wp:lineTo x="-735" y="21464"/>
-                <wp:lineTo x="-420" y="22765"/>
-                <wp:lineTo x="21852" y="22765"/>
-                <wp:lineTo x="22167" y="20164"/>
-                <wp:lineTo x="22272" y="-650"/>
-                <wp:lineTo x="21222" y="-813"/>
-                <wp:lineTo x="11031" y="-1138"/>
-                <wp:lineTo x="10611" y="-1138"/>
-              </wp:wrapPolygon>
-            </wp:wrapThrough>
+            <wp:extent cx="3437890" cy="2220595"/>
+            <wp:effectExtent l="133350" t="114300" r="105410" b="141605"/>
+            <wp:wrapNone/>
             <wp:docPr id="3" name="Image 3"/>
             <wp:cNvGraphicFramePr>
               <a:graphicFrameLocks xmlns:a="http://schemas.openxmlformats.org/drawingml/2006/main" noChangeAspect="1"/>
@@ -647,7 +1174,7 @@
                     <pic:cNvPicPr/>
                   </pic:nvPicPr>
                   <pic:blipFill>
-                    <a:blip r:embed="rId8">
+                    <a:blip r:embed="rId9">
                       <a:extLst>
                         <a:ext uri="{28A0092B-C50C-407E-A947-70E740481C1C}">
                           <a14:useLocalDpi xmlns:a14="http://schemas.microsoft.com/office/drawing/2010/main" val="0"/>
@@ -661,7 +1188,7 @@
                   <pic:spPr>
                     <a:xfrm>
                       <a:off x="0" y="0"/>
-                      <a:ext cx="3916680" cy="2530475"/>
+                      <a:ext cx="3437890" cy="2220595"/>
                     </a:xfrm>
                     <a:prstGeom prst="rect">
                       <a:avLst/>
@@ -709,7 +1236,11 @@
           </wp:anchor>
         </w:drawing>
       </w:r>
-    </w:p>
+      <w:r>
+        <w:t>La barre de vie du personnage est limitée. Si l’ennemie arrive à faire réduire cette barre à 0, partie rouge entièrement remplie, le personnage meurt et le jeu est terminé.</w:t>
+      </w:r>
+    </w:p>
+    <w:p/>
     <w:p>
       <w:pPr>
         <w:rPr>
@@ -722,6 +1253,22 @@
         <w:rPr>
           <w:color w:val="FFFFFF" w:themeColor="background1"/>
         </w:rPr>
+      </w:pPr>
+    </w:p>
+    <w:p>
+      <w:pPr>
+        <w:rPr>
+          <w:color w:val="FFFFFF" w:themeColor="background1"/>
+        </w:rPr>
+        <w:sectPr>
+          <w:type w:val="continuous"/>
+          <w:pgSz w:w="11906" w:h="16838"/>
+          <w:pgMar w:top="1417" w:right="1417" w:bottom="1417" w:left="1417" w:header="708" w:footer="708" w:gutter="0"/>
+          <w:pgNumType w:start="0"/>
+          <w:cols w:num="2" w:space="2550"/>
+          <w:titlePg/>
+          <w:docGrid w:linePitch="360"/>
+        </w:sectPr>
       </w:pPr>
     </w:p>
     <w:p>
@@ -847,15 +1394,25 @@
       </w:r>
     </w:p>
     <w:p>
+      <w:bookmarkStart w:id="0" w:name="_GoBack"/>
+      <w:bookmarkEnd w:id="0"/>
       <w:r>
         <w:rPr>
           <w:noProof/>
           <w:lang w:eastAsia="fr-CH"/>
         </w:rPr>
         <w:drawing>
-          <wp:inline distT="0" distB="0" distL="0" distR="0">
-            <wp:extent cx="5760720" cy="2653030"/>
-            <wp:effectExtent l="133350" t="133350" r="144780" b="166370"/>
+          <wp:anchor distT="0" distB="0" distL="114300" distR="114300" simplePos="0" relativeHeight="251665408" behindDoc="0" locked="0" layoutInCell="1" allowOverlap="1">
+            <wp:simplePos x="0" y="0"/>
+            <wp:positionH relativeFrom="column">
+              <wp:align>center</wp:align>
+            </wp:positionH>
+            <wp:positionV relativeFrom="paragraph">
+              <wp:posOffset>131166</wp:posOffset>
+            </wp:positionV>
+            <wp:extent cx="5760000" cy="2653200"/>
+            <wp:effectExtent l="133350" t="133350" r="146050" b="166370"/>
+            <wp:wrapSquare wrapText="bothSides"/>
             <wp:docPr id="4" name="Image 4"/>
             <wp:cNvGraphicFramePr>
               <a:graphicFrameLocks xmlns:a="http://schemas.openxmlformats.org/drawingml/2006/main" noChangeAspect="1"/>
@@ -868,7 +1425,7 @@
                     <pic:cNvPicPr/>
                   </pic:nvPicPr>
                   <pic:blipFill>
-                    <a:blip r:embed="rId9" cstate="print">
+                    <a:blip r:embed="rId10" cstate="print">
                       <a:extLst>
                         <a:ext uri="{28A0092B-C50C-407E-A947-70E740481C1C}">
                           <a14:useLocalDpi xmlns:a14="http://schemas.microsoft.com/office/drawing/2010/main" val="0"/>
@@ -882,7 +1439,7 @@
                   <pic:spPr>
                     <a:xfrm>
                       <a:off x="0" y="0"/>
-                      <a:ext cx="5760720" cy="2653030"/>
+                      <a:ext cx="5760000" cy="2653200"/>
                     </a:xfrm>
                     <a:prstGeom prst="rect">
                       <a:avLst/>
@@ -921,16 +1478,135 @@
                 </pic:pic>
               </a:graphicData>
             </a:graphic>
-          </wp:inline>
+            <wp14:sizeRelH relativeFrom="margin">
+              <wp14:pctWidth>0</wp14:pctWidth>
+            </wp14:sizeRelH>
+            <wp14:sizeRelV relativeFrom="margin">
+              <wp14:pctHeight>0</wp14:pctHeight>
+            </wp14:sizeRelV>
+          </wp:anchor>
         </w:drawing>
       </w:r>
-      <w:bookmarkStart w:id="0" w:name="_GoBack"/>
-      <w:bookmarkEnd w:id="0"/>
+    </w:p>
+    <w:p>
+      <w:pPr>
+        <w:pStyle w:val="Titre3"/>
+      </w:pPr>
+      <w:r>
+        <w:t>Ennemies</w:t>
+      </w:r>
+    </w:p>
+    <w:p>
+      <w:r>
+        <w:t>Le but des ennemies est de vous faire perdre de la vie et de vous tuer.</w:t>
+      </w:r>
+      <w:r>
+        <w:t xml:space="preserve"> Certains ennemis ne peuvent vous faire perdre de la vie qu’en vous touchant, ils vous poursuivent pour vous toucher.</w:t>
+      </w:r>
+    </w:p>
+    <w:p>
+      <w:r>
+        <w:rPr>
+          <w:noProof/>
+          <w:lang w:eastAsia="fr-CH"/>
+        </w:rPr>
+        <w:drawing>
+          <wp:anchor distT="0" distB="0" distL="114300" distR="114300" simplePos="0" relativeHeight="251664384" behindDoc="1" locked="0" layoutInCell="1" allowOverlap="1">
+            <wp:simplePos x="0" y="0"/>
+            <wp:positionH relativeFrom="column">
+              <wp:align>center</wp:align>
+            </wp:positionH>
+            <wp:positionV relativeFrom="paragraph">
+              <wp:posOffset>839978</wp:posOffset>
+            </wp:positionV>
+            <wp:extent cx="5760000" cy="1461600"/>
+            <wp:effectExtent l="114300" t="114300" r="146050" b="139065"/>
+            <wp:wrapNone/>
+            <wp:docPr id="5" name="Image 5"/>
+            <wp:cNvGraphicFramePr>
+              <a:graphicFrameLocks xmlns:a="http://schemas.openxmlformats.org/drawingml/2006/main" noChangeAspect="1"/>
+            </wp:cNvGraphicFramePr>
+            <a:graphic xmlns:a="http://schemas.openxmlformats.org/drawingml/2006/main">
+              <a:graphicData uri="http://schemas.openxmlformats.org/drawingml/2006/picture">
+                <pic:pic xmlns:pic="http://schemas.openxmlformats.org/drawingml/2006/picture">
+                  <pic:nvPicPr>
+                    <pic:cNvPr id="5" name="ennemy_chase.png"/>
+                    <pic:cNvPicPr/>
+                  </pic:nvPicPr>
+                  <pic:blipFill>
+                    <a:blip r:embed="rId11">
+                      <a:extLst>
+                        <a:ext uri="{28A0092B-C50C-407E-A947-70E740481C1C}">
+                          <a14:useLocalDpi xmlns:a14="http://schemas.microsoft.com/office/drawing/2010/main" val="0"/>
+                        </a:ext>
+                      </a:extLst>
+                    </a:blip>
+                    <a:stretch>
+                      <a:fillRect/>
+                    </a:stretch>
+                  </pic:blipFill>
+                  <pic:spPr>
+                    <a:xfrm>
+                      <a:off x="0" y="0"/>
+                      <a:ext cx="5760000" cy="1461600"/>
+                    </a:xfrm>
+                    <a:prstGeom prst="rect">
+                      <a:avLst/>
+                    </a:prstGeom>
+                    <a:solidFill>
+                      <a:srgbClr val="FFFFFF">
+                        <a:shade val="85000"/>
+                      </a:srgbClr>
+                    </a:solidFill>
+                    <a:ln w="88900" cap="sq">
+                      <a:solidFill>
+                        <a:srgbClr val="FFFFFF"/>
+                      </a:solidFill>
+                      <a:miter lim="800000"/>
+                    </a:ln>
+                    <a:effectLst>
+                      <a:outerShdw blurRad="55000" dist="18000" dir="5400000" algn="tl" rotWithShape="0">
+                        <a:srgbClr val="000000">
+                          <a:alpha val="40000"/>
+                        </a:srgbClr>
+                      </a:outerShdw>
+                    </a:effectLst>
+                    <a:scene3d>
+                      <a:camera prst="orthographicFront"/>
+                      <a:lightRig rig="twoPt" dir="t">
+                        <a:rot lat="0" lon="0" rev="7200000"/>
+                      </a:lightRig>
+                    </a:scene3d>
+                    <a:sp3d>
+                      <a:bevelT w="25400" h="19050"/>
+                      <a:contourClr>
+                        <a:srgbClr val="FFFFFF"/>
+                      </a:contourClr>
+                    </a:sp3d>
+                  </pic:spPr>
+                </pic:pic>
+              </a:graphicData>
+            </a:graphic>
+            <wp14:sizeRelH relativeFrom="margin">
+              <wp14:pctWidth>0</wp14:pctWidth>
+            </wp14:sizeRelH>
+            <wp14:sizeRelV relativeFrom="margin">
+              <wp14:pctHeight>0</wp14:pctHeight>
+            </wp14:sizeRelV>
+          </wp:anchor>
+        </w:drawing>
+      </w:r>
+      <w:r>
+        <w:t>D’autres ennemies vous tirent des projectiles et ça fera perdre la santé de votre personnage.</w:t>
+      </w:r>
     </w:p>
     <w:sectPr>
+      <w:type w:val="continuous"/>
       <w:pgSz w:w="11906" w:h="16838"/>
       <w:pgMar w:top="1417" w:right="1417" w:bottom="1417" w:left="1417" w:header="708" w:footer="708" w:gutter="0"/>
+      <w:pgNumType w:start="0"/>
       <w:cols w:space="708"/>
+      <w:titlePg/>
       <w:docGrid w:linePitch="360"/>
     </w:sectPr>
   </w:body>
@@ -1632,6 +2308,39 @@
       <w:szCs w:val="24"/>
     </w:rPr>
   </w:style>
+  <w:style w:type="paragraph" w:styleId="Sous-titre">
+    <w:name w:val="Subtitle"/>
+    <w:basedOn w:val="Normal"/>
+    <w:next w:val="Normal"/>
+    <w:link w:val="Sous-titreCar"/>
+    <w:uiPriority w:val="11"/>
+    <w:qFormat/>
+    <w:rsid w:val="00416DA4"/>
+    <w:pPr>
+      <w:numPr>
+        <w:ilvl w:val="1"/>
+      </w:numPr>
+    </w:pPr>
+    <w:rPr>
+      <w:rFonts w:eastAsiaTheme="minorEastAsia" w:cs="Times New Roman"/>
+      <w:color w:val="5A5A5A" w:themeColor="text1" w:themeTint="A5"/>
+      <w:spacing w:val="15"/>
+      <w:lang w:eastAsia="fr-CH"/>
+    </w:rPr>
+  </w:style>
+  <w:style w:type="character" w:customStyle="1" w:styleId="Sous-titreCar">
+    <w:name w:val="Sous-titre Car"/>
+    <w:basedOn w:val="Policepardfaut"/>
+    <w:link w:val="Sous-titre"/>
+    <w:uiPriority w:val="11"/>
+    <w:rsid w:val="00416DA4"/>
+    <w:rPr>
+      <w:rFonts w:eastAsiaTheme="minorEastAsia" w:cs="Times New Roman"/>
+      <w:color w:val="5A5A5A" w:themeColor="text1" w:themeTint="A5"/>
+      <w:spacing w:val="15"/>
+      <w:lang w:eastAsia="fr-CH"/>
+    </w:rPr>
+  </w:style>
 </w:styles>
 </file>
 
@@ -1897,11 +2606,30 @@
 </file>
 
 <file path=customXml/item1.xml><?xml version="1.0" encoding="utf-8"?>
+<CoverPageProperties xmlns="http://schemas.microsoft.com/office/2006/coverPageProps">
+  <PublishDate/>
+  <Abstract>Document de développement d’un jeu en 2D pour le module M306.        Le but de ce document est de présenter le jeu et d’expliquer l’histoire, les mécanique et le fonctionnement du jeu</Abstract>
+  <CompanyAddress/>
+  <CompanyPhone/>
+  <CompanyFax/>
+  <CompanyEmail/>
+</CoverPageProperties>
+</file>
+
+<file path=customXml/item2.xml><?xml version="1.0" encoding="utf-8"?>
 <b:Sources xmlns:b="http://schemas.openxmlformats.org/officeDocument/2006/bibliography" xmlns="http://schemas.openxmlformats.org/officeDocument/2006/bibliography" SelectedStyle="\APASixthEditionOfficeOnline.xsl" StyleName="APA" Version="6"/>
 </file>
 
 <file path=customXml/itemProps1.xml><?xml version="1.0" encoding="utf-8"?>
-<ds:datastoreItem xmlns:ds="http://schemas.openxmlformats.org/officeDocument/2006/customXml" ds:itemID="{6855BD98-CB31-4954-851B-80F73B6DD566}">
+<ds:datastoreItem xmlns:ds="http://schemas.openxmlformats.org/officeDocument/2006/customXml" ds:itemID="{55AF091B-3C7A-41E3-B477-F2FDAA23CFDA}">
+  <ds:schemaRefs>
+    <ds:schemaRef ds:uri="http://schemas.microsoft.com/office/2006/coverPageProps"/>
+  </ds:schemaRefs>
+</ds:datastoreItem>
+</file>
+
+<file path=customXml/itemProps2.xml><?xml version="1.0" encoding="utf-8"?>
+<ds:datastoreItem xmlns:ds="http://schemas.openxmlformats.org/officeDocument/2006/customXml" ds:itemID="{E3B22B83-569F-4E21-BEDC-42FABB9C0B8C}">
   <ds:schemaRefs>
     <ds:schemaRef ds:uri="http://schemas.openxmlformats.org/officeDocument/2006/bibliography"/>
   </ds:schemaRefs>

</xml_diff>

<commit_message>
Ajout score et ecran de fin
</commit_message>
<xml_diff>
--- a/docs/Product Scope.docx
+++ b/docs/Product Scope.docx
@@ -416,8 +416,33 @@
                                         <w:rFonts w:cstheme="minorBidi"/>
                                         <w:color w:val="FFFFFF" w:themeColor="background1"/>
                                       </w:rPr>
-                                      <w:t xml:space="preserve"> et Zeqiri Erblin</w:t>
+                                      <w:t xml:space="preserve"> et </w:t>
                                     </w:r>
+                                    <w:proofErr w:type="spellStart"/>
+                                    <w:r>
+                                      <w:rPr>
+                                        <w:rFonts w:cstheme="minorBidi"/>
+                                        <w:color w:val="FFFFFF" w:themeColor="background1"/>
+                                      </w:rPr>
+                                      <w:t>Zeqiri</w:t>
+                                    </w:r>
+                                    <w:proofErr w:type="spellEnd"/>
+                                    <w:r>
+                                      <w:rPr>
+                                        <w:rFonts w:cstheme="minorBidi"/>
+                                        <w:color w:val="FFFFFF" w:themeColor="background1"/>
+                                      </w:rPr>
+                                      <w:t xml:space="preserve"> </w:t>
+                                    </w:r>
+                                    <w:proofErr w:type="spellStart"/>
+                                    <w:r>
+                                      <w:rPr>
+                                        <w:rFonts w:cstheme="minorBidi"/>
+                                        <w:color w:val="FFFFFF" w:themeColor="background1"/>
+                                      </w:rPr>
+                                      <w:t>Erblin</w:t>
+                                    </w:r>
+                                    <w:proofErr w:type="spellEnd"/>
                                     <w:r>
                                       <w:rPr>
                                         <w:rFonts w:cstheme="minorBidi"/>
@@ -586,8 +611,33 @@
                                   <w:rFonts w:cstheme="minorBidi"/>
                                   <w:color w:val="FFFFFF" w:themeColor="background1"/>
                                 </w:rPr>
-                                <w:t xml:space="preserve"> et Zeqiri Erblin</w:t>
+                                <w:t xml:space="preserve"> et </w:t>
                               </w:r>
+                              <w:proofErr w:type="spellStart"/>
+                              <w:r>
+                                <w:rPr>
+                                  <w:rFonts w:cstheme="minorBidi"/>
+                                  <w:color w:val="FFFFFF" w:themeColor="background1"/>
+                                </w:rPr>
+                                <w:t>Zeqiri</w:t>
+                              </w:r>
+                              <w:proofErr w:type="spellEnd"/>
+                              <w:r>
+                                <w:rPr>
+                                  <w:rFonts w:cstheme="minorBidi"/>
+                                  <w:color w:val="FFFFFF" w:themeColor="background1"/>
+                                </w:rPr>
+                                <w:t xml:space="preserve"> </w:t>
+                              </w:r>
+                              <w:proofErr w:type="spellStart"/>
+                              <w:r>
+                                <w:rPr>
+                                  <w:rFonts w:cstheme="minorBidi"/>
+                                  <w:color w:val="FFFFFF" w:themeColor="background1"/>
+                                </w:rPr>
+                                <w:t>Erblin</w:t>
+                              </w:r>
+                              <w:proofErr w:type="spellEnd"/>
                               <w:r>
                                 <w:rPr>
                                   <w:rFonts w:cstheme="minorBidi"/>
@@ -1047,8 +1097,6 @@
       <w:r>
         <w:t>C’est un jeu en vue top-down. Le joueur aura la vision, en temps réel, sur ses points de vie. Barre représentée en haut à gauche.</w:t>
       </w:r>
-      <w:bookmarkStart w:id="0" w:name="_GoBack"/>
-      <w:bookmarkEnd w:id="0"/>
     </w:p>
     <w:p>
       <w:r>
@@ -1663,6 +1711,180 @@
         <w:t>D’autres ennemies vous tirent des projectiles et ça fera perdre la santé de votre personnage.</w:t>
       </w:r>
     </w:p>
+    <w:p>
+      <w:r>
+        <w:br w:type="page"/>
+      </w:r>
+    </w:p>
+    <w:p>
+      <w:pPr>
+        <w:pStyle w:val="Titre3"/>
+      </w:pPr>
+      <w:r>
+        <w:lastRenderedPageBreak/>
+        <w:t>Score :</w:t>
+      </w:r>
+    </w:p>
+    <w:p>
+      <w:r>
+        <w:t>Le score du joueur est un nombre qui commence à zéro et sera incrémenté de 1 à chaque fois que le joueur tue un ennemi.</w:t>
+      </w:r>
+    </w:p>
+    <w:p>
+      <w:r>
+        <w:t>Le score est affiché en temps réel en haut à gauche sous la barre de santé.</w:t>
+      </w:r>
+      <w:r>
+        <w:rPr>
+          <w:noProof/>
+          <w:lang w:eastAsia="fr-CH"/>
+        </w:rPr>
+        <w:drawing>
+          <wp:anchor distT="0" distB="0" distL="114300" distR="114300" simplePos="0" relativeHeight="251668480" behindDoc="0" locked="0" layoutInCell="1" allowOverlap="1" wp14:anchorId="0997B63C" wp14:editId="1C36DFFC">
+            <wp:simplePos x="0" y="0"/>
+            <wp:positionH relativeFrom="column">
+              <wp:posOffset>0</wp:posOffset>
+            </wp:positionH>
+            <wp:positionV relativeFrom="paragraph">
+              <wp:posOffset>418465</wp:posOffset>
+            </wp:positionV>
+            <wp:extent cx="5756400" cy="2736000"/>
+            <wp:effectExtent l="133350" t="133350" r="149225" b="160020"/>
+            <wp:wrapThrough wrapText="bothSides">
+              <wp:wrapPolygon edited="0">
+                <wp:start x="10651" y="-1053"/>
+                <wp:lineTo x="-500" y="-752"/>
+                <wp:lineTo x="-500" y="21510"/>
+                <wp:lineTo x="-286" y="22713"/>
+                <wp:lineTo x="21803" y="22713"/>
+                <wp:lineTo x="22088" y="21058"/>
+                <wp:lineTo x="22088" y="-602"/>
+                <wp:lineTo x="21445" y="-752"/>
+                <wp:lineTo x="10937" y="-1053"/>
+                <wp:lineTo x="10651" y="-1053"/>
+              </wp:wrapPolygon>
+            </wp:wrapThrough>
+            <wp:docPr id="1" name="Image 1"/>
+            <wp:cNvGraphicFramePr>
+              <a:graphicFrameLocks xmlns:a="http://schemas.openxmlformats.org/drawingml/2006/main" noChangeAspect="1"/>
+            </wp:cNvGraphicFramePr>
+            <a:graphic xmlns:a="http://schemas.openxmlformats.org/drawingml/2006/main">
+              <a:graphicData uri="http://schemas.openxmlformats.org/drawingml/2006/picture">
+                <pic:pic xmlns:pic="http://schemas.openxmlformats.org/drawingml/2006/picture">
+                  <pic:nvPicPr>
+                    <pic:cNvPr id="0" name="Picture 1"/>
+                    <pic:cNvPicPr>
+                      <a:picLocks noChangeAspect="1" noChangeArrowheads="1"/>
+                    </pic:cNvPicPr>
+                  </pic:nvPicPr>
+                  <pic:blipFill>
+                    <a:blip r:embed="rId10">
+                      <a:extLst>
+                        <a:ext uri="{28A0092B-C50C-407E-A947-70E740481C1C}">
+                          <a14:useLocalDpi xmlns:a14="http://schemas.microsoft.com/office/drawing/2010/main" val="0"/>
+                        </a:ext>
+                      </a:extLst>
+                    </a:blip>
+                    <a:srcRect/>
+                    <a:stretch>
+                      <a:fillRect/>
+                    </a:stretch>
+                  </pic:blipFill>
+                  <pic:spPr bwMode="auto">
+                    <a:xfrm>
+                      <a:off x="0" y="0"/>
+                      <a:ext cx="5756400" cy="2736000"/>
+                    </a:xfrm>
+                    <a:prstGeom prst="rect">
+                      <a:avLst/>
+                    </a:prstGeom>
+                    <a:solidFill>
+                      <a:srgbClr val="FFFFFF">
+                        <a:shade val="85000"/>
+                      </a:srgbClr>
+                    </a:solidFill>
+                    <a:ln w="88900" cap="sq">
+                      <a:solidFill>
+                        <a:srgbClr val="FFFFFF"/>
+                      </a:solidFill>
+                      <a:miter lim="800000"/>
+                    </a:ln>
+                    <a:effectLst>
+                      <a:outerShdw blurRad="55000" dist="18000" dir="5400000" algn="tl" rotWithShape="0">
+                        <a:srgbClr val="000000">
+                          <a:alpha val="40000"/>
+                        </a:srgbClr>
+                      </a:outerShdw>
+                    </a:effectLst>
+                    <a:scene3d>
+                      <a:camera prst="orthographicFront"/>
+                      <a:lightRig rig="twoPt" dir="t">
+                        <a:rot lat="0" lon="0" rev="7200000"/>
+                      </a:lightRig>
+                    </a:scene3d>
+                    <a:sp3d>
+                      <a:bevelT w="25400" h="19050"/>
+                      <a:contourClr>
+                        <a:srgbClr val="FFFFFF"/>
+                      </a:contourClr>
+                    </a:sp3d>
+                  </pic:spPr>
+                </pic:pic>
+              </a:graphicData>
+            </a:graphic>
+            <wp14:sizeRelH relativeFrom="margin">
+              <wp14:pctWidth>0</wp14:pctWidth>
+            </wp14:sizeRelH>
+            <wp14:sizeRelV relativeFrom="margin">
+              <wp14:pctHeight>0</wp14:pctHeight>
+            </wp14:sizeRelV>
+          </wp:anchor>
+        </w:drawing>
+      </w:r>
+    </w:p>
+    <w:p>
+      <w:pPr>
+        <w:pStyle w:val="Titre3"/>
+      </w:pPr>
+      <w:r>
+        <w:t>Ecran de fin de partie :</w:t>
+      </w:r>
+    </w:p>
+    <w:p>
+      <w:r>
+        <w:t>L’écran de fin de partie s’affiche au moment où le joueur meurt, il montre le score atteint au moment de la mort ainsi que la durée de la partie.</w:t>
+      </w:r>
+    </w:p>
+    <w:p>
+      <w:r>
+        <w:pict>
+          <v:shapetype id="_x0000_t75" coordsize="21600,21600" o:spt="75" o:preferrelative="t" path="m@4@5l@4@11@9@11@9@5xe" filled="f" stroked="f">
+            <v:stroke joinstyle="miter"/>
+            <v:formulas>
+              <v:f eqn="if lineDrawn pixelLineWidth 0"/>
+              <v:f eqn="sum @0 1 0"/>
+              <v:f eqn="sum 0 0 @1"/>
+              <v:f eqn="prod @2 1 2"/>
+              <v:f eqn="prod @3 21600 pixelWidth"/>
+              <v:f eqn="prod @3 21600 pixelHeight"/>
+              <v:f eqn="sum @0 0 1"/>
+              <v:f eqn="prod @6 1 2"/>
+              <v:f eqn="prod @7 21600 pixelWidth"/>
+              <v:f eqn="sum @8 21600 0"/>
+              <v:f eqn="prod @7 21600 pixelHeight"/>
+              <v:f eqn="sum @10 21600 0"/>
+            </v:formulas>
+            <v:path o:extrusionok="f" gradientshapeok="t" o:connecttype="rect"/>
+            <o:lock v:ext="edit" aspectratio="t"/>
+          </v:shapetype>
+          <v:shape id="_x0000_i1025" type="#_x0000_t75" style="width:453.75pt;height:300.75pt">
+            <v:imagedata r:id="rId18" o:title="endgame"/>
+          </v:shape>
+        </w:pict>
+      </w:r>
+      <w:bookmarkStart w:id="0" w:name="_GoBack"/>
+      <w:bookmarkEnd w:id="0"/>
+    </w:p>
     <w:sectPr>
       <w:type w:val="continuous"/>
       <w:pgSz w:w="11906" w:h="16838"/>
@@ -1735,27 +1957,14 @@
     <w:r>
       <w:t>/</w:t>
     </w:r>
-    <w:r>
-      <w:fldChar w:fldCharType="begin"/>
-    </w:r>
-    <w:r>
-      <w:instrText xml:space="preserve"> NUMPAGES   \* MERGEFORMAT </w:instrText>
-    </w:r>
-    <w:r>
-      <w:fldChar w:fldCharType="separate"/>
-    </w:r>
-    <w:r>
-      <w:rPr>
-        <w:noProof/>
-      </w:rPr>
-      <w:t>3</w:t>
-    </w:r>
-    <w:r>
-      <w:rPr>
-        <w:noProof/>
-      </w:rPr>
-      <w:fldChar w:fldCharType="end"/>
-    </w:r>
+    <w:fldSimple w:instr=" NUMPAGES   \* MERGEFORMAT ">
+      <w:r>
+        <w:rPr>
+          <w:noProof/>
+        </w:rPr>
+        <w:t>4</w:t>
+      </w:r>
+    </w:fldSimple>
   </w:p>
 </w:ftr>
 </file>
@@ -2888,7 +3097,7 @@
 </file>
 
 <file path=customXml/itemProps2.xml><?xml version="1.0" encoding="utf-8"?>
-<ds:datastoreItem xmlns:ds="http://schemas.openxmlformats.org/officeDocument/2006/customXml" ds:itemID="{7B730D79-DB4A-4F88-97AA-3F5B5033ECF0}">
+<ds:datastoreItem xmlns:ds="http://schemas.openxmlformats.org/officeDocument/2006/customXml" ds:itemID="{53799A5D-C560-46F6-BDB8-767C09342AE0}">
   <ds:schemaRefs>
     <ds:schemaRef ds:uri="http://schemas.openxmlformats.org/officeDocument/2006/bibliography"/>
   </ds:schemaRefs>

</xml_diff>